<commit_message>
DAY 5 TASK COMPLETED AND OUTPUTS UPLOADED
</commit_message>
<xml_diff>
--- a/Day5/outputs.docx
+++ b/Day5/outputs.docx
@@ -23,7 +23,7 @@
           <w:szCs w:val="38"/>
           <w:lang w:val="en-US"/>
         </w:rPr>
-        <w:t>DAY – 5</w:t>
+        <w:t>DAY – 5 (15/0</w:t>
       </w:r>
       <w:bookmarkStart w:id="0" w:name="_GoBack"/>
       <w:bookmarkEnd w:id="0"/>
@@ -36,7 +36,7 @@
           <w:szCs w:val="38"/>
           <w:lang w:val="en-US"/>
         </w:rPr>
-        <w:t xml:space="preserve"> (15/04/2024)</w:t>
+        <w:t>4/2024)</w:t>
       </w:r>
     </w:p>
     <w:p>
@@ -143,6 +143,27 @@
     <w:p>
       <w:pPr>
         <w:rPr>
+          <w:lang w:val="en-US"/>
+        </w:rPr>
+      </w:pPr>
+    </w:p>
+    <w:p>
+      <w:pPr>
+        <w:rPr>
+          <w:lang w:val="en-US"/>
+        </w:rPr>
+      </w:pPr>
+    </w:p>
+    <w:p>
+      <w:pPr>
+        <w:rPr>
+          <w:lang w:val="en-US"/>
+        </w:rPr>
+      </w:pPr>
+    </w:p>
+    <w:p>
+      <w:pPr>
+        <w:rPr>
           <w:rFonts w:ascii="Times New Roman" w:hAnsi="Times New Roman" w:cs="Times New Roman"/>
           <w:b/>
           <w:i/>
@@ -180,6 +201,7 @@
           <w:sz w:val="40"/>
           <w:lang w:eastAsia="en-IN"/>
         </w:rPr>
+        <w:lastRenderedPageBreak/>
         <w:drawing>
           <wp:inline distT="0" distB="0" distL="0" distR="0">
             <wp:extent cx="5731510" cy="4703445"/>
@@ -242,7 +264,6 @@
           <w:sz w:val="40"/>
           <w:lang w:eastAsia="en-IN"/>
         </w:rPr>
-        <w:lastRenderedPageBreak/>
         <w:drawing>
           <wp:inline distT="0" distB="0" distL="0" distR="0">
             <wp:extent cx="5731510" cy="2652395"/>

</xml_diff>